<commit_message>
Actualizacion de Publicacion y Correccion de documento de Usuario
</commit_message>
<xml_diff>
--- a/docs/Documento de Usuario Final - Servicio Windows Totvs.FlatFile.Generator.docx
+++ b/docs/Documento de Usuario Final - Servicio Windows Totvs.FlatFile.Generator.docx
@@ -798,7 +798,19 @@
         <w:rPr>
           <w:lang w:val="es-CO"/>
         </w:rPr>
-        <w:t>Este documento tiene como finalidad establecer las actividades de ROLLOUT y ROLLBACK para el servicio de Windows encargado de la importación de los saldos de los clientes de Ban100 al repositorio de datos del proyecto para su operación interna.</w:t>
+        <w:t xml:space="preserve">Este documento tiene como finalidad establecer las actividades de ROLLOUT y ROLLBACK para el servicio de Windows encargado de </w:t>
+      </w:r>
+      <w:r>
+        <w:rPr>
+          <w:lang w:val="es-CO"/>
+        </w:rPr>
+        <w:t>integrar pedidos y órdenes de compra entre Aldebarán y ERP Totus, para evitar la doble digitación de información en ambos sistemas</w:t>
+      </w:r>
+      <w:r>
+        <w:rPr>
+          <w:lang w:val="es-CO"/>
+        </w:rPr>
+        <w:t>.</w:t>
       </w:r>
     </w:p>
     <w:p>
@@ -1032,7 +1044,7 @@
           <w:sz w:val="18"/>
           <w:szCs w:val="18"/>
         </w:rPr>
-        <w:t>\C</w:t>
+        <w:t>\</w:t>
       </w:r>
       <w:r>
         <w:rPr>
@@ -1041,7 +1053,7 @@
           <w:sz w:val="18"/>
           <w:szCs w:val="18"/>
         </w:rPr>
-        <w:t>F</w:t>
+        <w:t>Totvs</w:t>
       </w:r>
       <w:r>
         <w:rPr>
@@ -1050,7 +1062,25 @@
           <w:sz w:val="18"/>
           <w:szCs w:val="18"/>
         </w:rPr>
-        <w:t>.CreditPayment.exe</w:t>
+        <w:t>.</w:t>
+      </w:r>
+      <w:r>
+        <w:rPr>
+          <w:rFonts w:ascii="Courier New" w:hAnsi="Courier New" w:cs="Courier New"/>
+          <w:color w:val="000000" w:themeColor="text1"/>
+          <w:sz w:val="18"/>
+          <w:szCs w:val="18"/>
+        </w:rPr>
+        <w:t>FlatFileGenerator</w:t>
+      </w:r>
+      <w:r>
+        <w:rPr>
+          <w:rFonts w:ascii="Courier New" w:hAnsi="Courier New" w:cs="Courier New"/>
+          <w:color w:val="000000" w:themeColor="text1"/>
+          <w:sz w:val="18"/>
+          <w:szCs w:val="18"/>
+        </w:rPr>
+        <w:t>.exe</w:t>
       </w:r>
       <w:r>
         <w:rPr>
@@ -2435,13 +2465,7 @@
         <w:rPr>
           <w:lang w:val="es-CO"/>
         </w:rPr>
-        <w:t xml:space="preserve">Cerciórese </w:t>
-      </w:r>
-      <w:r>
-        <w:rPr>
-          <w:lang w:val="es-CO"/>
-        </w:rPr>
-        <w:t>que en la ruta proporcionada por Promos LTDA, para el descargue de los archivos generados, existan las subcarpetas “</w:t>
+        <w:t>Cerciórese que en la ruta proporcionada por Promos LTDA, para el descargue de los archivos generados, existan las subcarpetas “</w:t>
       </w:r>
       <w:r>
         <w:rPr>
@@ -3064,16 +3088,7 @@
           <w:color w:val="F7CAAC" w:themeColor="accent2" w:themeTint="66"/>
           <w:lang w:val="es-CO"/>
         </w:rPr>
-        <w:t>&lt;Número del pedido&gt;</w:t>
-      </w:r>
-      <w:r>
-        <w:rPr>
-          <w:b/>
-          <w:bCs/>
-          <w:color w:val="F7CAAC" w:themeColor="accent2" w:themeTint="66"/>
-          <w:lang w:val="es-CO"/>
-        </w:rPr>
-        <w:t xml:space="preserve"> </w:t>
+        <w:t xml:space="preserve">&lt;Número del pedido&gt; </w:t>
       </w:r>
       <w:r>
         <w:rPr>
@@ -3116,16 +3131,7 @@
           <w:color w:val="B4C6E7" w:themeColor="accent1" w:themeTint="66"/>
           <w:lang w:val="es-CO"/>
         </w:rPr>
-        <w:t>&lt;Acción realizada&gt;</w:t>
-      </w:r>
-      <w:r>
-        <w:rPr>
-          <w:b/>
-          <w:bCs/>
-          <w:color w:val="B4C6E7" w:themeColor="accent1" w:themeTint="66"/>
-          <w:lang w:val="es-CO"/>
-        </w:rPr>
-        <w:t xml:space="preserve"> </w:t>
+        <w:t xml:space="preserve">&lt;Acción realizada&gt; </w:t>
       </w:r>
       <w:r>
         <w:rPr>
@@ -3466,13 +3472,7 @@
         <w:rPr>
           <w:lang w:val="es-CO"/>
         </w:rPr>
-        <w:t xml:space="preserve"> para Cierre de pedido</w:t>
-      </w:r>
-      <w:r>
-        <w:rPr>
-          <w:lang w:val="es-CO"/>
-        </w:rPr>
-        <w:t>)</w:t>
+        <w:t xml:space="preserve"> para Cierre de pedido)</w:t>
       </w:r>
     </w:p>
     <w:p>
@@ -3979,43 +3979,7 @@
         <w:rPr>
           <w:lang w:val="es-CO"/>
         </w:rPr>
-        <w:t>Al crear, modificar</w:t>
-      </w:r>
-      <w:r>
-        <w:rPr>
-          <w:lang w:val="es-CO"/>
-        </w:rPr>
-        <w:t xml:space="preserve"> o</w:t>
-      </w:r>
-      <w:r>
-        <w:rPr>
-          <w:lang w:val="es-CO"/>
-        </w:rPr>
-        <w:t xml:space="preserve"> anular</w:t>
-      </w:r>
-      <w:r>
-        <w:rPr>
-          <w:lang w:val="es-CO"/>
-        </w:rPr>
-        <w:t xml:space="preserve"> una Orden de Compa</w:t>
-      </w:r>
-      <w:r>
-        <w:rPr>
-          <w:lang w:val="es-CO"/>
-        </w:rPr>
-        <w:t xml:space="preserve">, se creara un archivo siempre que la fecha de la acción realizada en </w:t>
-      </w:r>
-      <w:r>
-        <w:rPr>
-          <w:lang w:val="es-CO"/>
-        </w:rPr>
-        <w:t>la orden de compra,</w:t>
-      </w:r>
-      <w:r>
-        <w:rPr>
-          <w:lang w:val="es-CO"/>
-        </w:rPr>
-        <w:t xml:space="preserve"> sea mayor a la fecha de la última ejecución del servicio Windows </w:t>
+        <w:t xml:space="preserve">Al crear, modificar o anular una Orden de Compa, se creara un archivo siempre que la fecha de la acción realizada en la orden de compra, sea mayor a la fecha de la última ejecución del servicio Windows </w:t>
       </w:r>
       <w:r>
         <w:rPr>
@@ -4156,13 +4120,7 @@
         <w:rPr>
           <w:lang w:val="es-CO"/>
         </w:rPr>
-        <w:t xml:space="preserve"> donde</w:t>
-      </w:r>
-      <w:r>
-        <w:rPr>
-          <w:lang w:val="es-CO"/>
-        </w:rPr>
-        <w:t>:</w:t>
+        <w:t xml:space="preserve"> donde:</w:t>
       </w:r>
     </w:p>
     <w:p>
@@ -4187,61 +4145,13 @@
           <w:color w:val="F7CAAC" w:themeColor="accent2" w:themeTint="66"/>
           <w:lang w:val="es-CO"/>
         </w:rPr>
-        <w:t>&lt;Número de</w:t>
-      </w:r>
-      <w:r>
-        <w:rPr>
-          <w:b/>
-          <w:bCs/>
-          <w:color w:val="F7CAAC" w:themeColor="accent2" w:themeTint="66"/>
-          <w:lang w:val="es-CO"/>
-        </w:rPr>
-        <w:t xml:space="preserve"> </w:t>
-      </w:r>
-      <w:r>
-        <w:rPr>
-          <w:b/>
-          <w:bCs/>
-          <w:color w:val="F7CAAC" w:themeColor="accent2" w:themeTint="66"/>
-          <w:lang w:val="es-CO"/>
-        </w:rPr>
-        <w:t>la orden de compra</w:t>
-      </w:r>
-      <w:r>
-        <w:rPr>
-          <w:b/>
-          <w:bCs/>
-          <w:color w:val="F7CAAC" w:themeColor="accent2" w:themeTint="66"/>
-          <w:lang w:val="es-CO"/>
-        </w:rPr>
-        <w:t xml:space="preserve"> </w:t>
-      </w:r>
-      <w:r>
-        <w:rPr>
-          <w:b/>
-          <w:bCs/>
-          <w:color w:val="F7CAAC" w:themeColor="accent2" w:themeTint="66"/>
-          <w:lang w:val="es-CO"/>
-        </w:rPr>
-        <w:t xml:space="preserve">&gt; </w:t>
-      </w:r>
-      <w:r>
-        <w:rPr>
-          <w:lang w:val="es-CO"/>
-        </w:rPr>
-        <w:t xml:space="preserve">Corresponde al </w:t>
-      </w:r>
-      <w:r>
-        <w:rPr>
-          <w:lang w:val="es-CO"/>
-        </w:rPr>
-        <w:t>número</w:t>
-      </w:r>
-      <w:r>
-        <w:rPr>
-          <w:lang w:val="es-CO"/>
-        </w:rPr>
-        <w:t xml:space="preserve"> que aparece en Aldebarán </w:t>
+        <w:t xml:space="preserve">&lt;Número de la orden de compra &gt; </w:t>
+      </w:r>
+      <w:r>
+        <w:rPr>
+          <w:lang w:val="es-CO"/>
+        </w:rPr>
+        <w:t xml:space="preserve">Corresponde al número que aparece en Aldebarán </w:t>
       </w:r>
     </w:p>
     <w:p>
@@ -4360,19 +4270,7 @@
         <w:rPr>
           <w:lang w:val="es-CO"/>
         </w:rPr>
-        <w:t xml:space="preserve">Corresponde a la fecha en que fue realizada la acción que se </w:t>
-      </w:r>
-      <w:r>
-        <w:rPr>
-          <w:lang w:val="es-CO"/>
-        </w:rPr>
-        <w:t>está</w:t>
-      </w:r>
-      <w:r>
-        <w:rPr>
-          <w:lang w:val="es-CO"/>
-        </w:rPr>
-        <w:t xml:space="preserve"> informando en el archivo plano. Su formato es </w:t>
+        <w:t xml:space="preserve">Corresponde a la fecha en que fue realizada la acción que se está informando en el archivo plano. Su formato es </w:t>
       </w:r>
       <w:r>
         <w:rPr>
@@ -4493,19 +4391,7 @@
         <w:rPr>
           <w:lang w:val="es-CO"/>
         </w:rPr>
-        <w:t xml:space="preserve"> para </w:t>
-      </w:r>
-      <w:r>
-        <w:rPr>
-          <w:lang w:val="es-CO"/>
-        </w:rPr>
-        <w:t>Orden de Compra</w:t>
-      </w:r>
-      <w:r>
-        <w:rPr>
-          <w:lang w:val="es-CO"/>
-        </w:rPr>
-        <w:t>)</w:t>
+        <w:t xml:space="preserve"> para Orden de Compra)</w:t>
       </w:r>
     </w:p>
     <w:p>
@@ -4556,19 +4442,7 @@
         <w:rPr>
           <w:lang w:val="es-CO"/>
         </w:rPr>
-        <w:t xml:space="preserve"> para Modificación</w:t>
-      </w:r>
-      <w:r>
-        <w:rPr>
-          <w:lang w:val="es-CO"/>
-        </w:rPr>
-        <w:t xml:space="preserve"> y</w:t>
-      </w:r>
-      <w:r>
-        <w:rPr>
-          <w:lang w:val="es-CO"/>
-        </w:rPr>
-        <w:t xml:space="preserve"> </w:t>
+        <w:t xml:space="preserve"> para Modificación y </w:t>
       </w:r>
       <w:r>
         <w:rPr>
@@ -4622,13 +4496,7 @@
         <w:rPr>
           <w:lang w:val="es-CO"/>
         </w:rPr>
-        <w:t xml:space="preserve">Tipo de identificación del </w:t>
-      </w:r>
-      <w:r>
-        <w:rPr>
-          <w:lang w:val="es-CO"/>
-        </w:rPr>
-        <w:t>proveedor</w:t>
+        <w:t>Tipo de identificación del proveedor</w:t>
       </w:r>
     </w:p>
     <w:p>
@@ -4647,19 +4515,7 @@
         <w:rPr>
           <w:lang w:val="es-CO"/>
         </w:rPr>
-        <w:t xml:space="preserve">Número de identificación del </w:t>
-      </w:r>
-      <w:r>
-        <w:rPr>
-          <w:lang w:val="es-CO"/>
-        </w:rPr>
-        <w:t>proveedor</w:t>
-      </w:r>
-      <w:r>
-        <w:rPr>
-          <w:lang w:val="es-CO"/>
-        </w:rPr>
-        <w:t xml:space="preserve"> como aparece en Aldebarán</w:t>
+        <w:t>Número de identificación del proveedor como aparece en Aldebarán</w:t>
       </w:r>
     </w:p>
     <w:p>
@@ -4698,13 +4554,7 @@
           <w:lang w:val="es-CO"/>
         </w:rPr>
         <w:lastRenderedPageBreak/>
-        <w:t xml:space="preserve">Fecha estimada de </w:t>
-      </w:r>
-      <w:r>
-        <w:rPr>
-          <w:lang w:val="es-CO"/>
-        </w:rPr>
-        <w:t xml:space="preserve">llegada </w:t>
+        <w:t xml:space="preserve">Fecha estimada de llegada </w:t>
       </w:r>
       <w:r>
         <w:rPr>
@@ -6755,6 +6605,7 @@
     <w:rsid w:val="00A80963"/>
     <w:rsid w:val="00B365EF"/>
     <w:rsid w:val="00B530D0"/>
+    <w:rsid w:val="00C70279"/>
     <w:rsid w:val="00CB16F6"/>
     <w:rsid w:val="00D4634E"/>
     <w:rsid w:val="00D779A5"/>

</xml_diff>